<commit_message>
cambios realizado en pantallas
ok
</commit_message>
<xml_diff>
--- a/write up- taller 5.docx
+++ b/write up- taller 5.docx
@@ -243,13 +243,319 @@
           </wp:inline>
         </w:drawing>
       </w:r>
+    </w:p>
+    <w:p/>
+    <w:p>
+      <w:pPr>
+        <w:rPr>
+          <w:noProof/>
+        </w:rPr>
+      </w:pPr>
+      <w:r>
+        <w:rPr>
+          <w:noProof/>
+        </w:rPr>
+        <w:t xml:space="preserve">Aceptando la invitacion para modificar </w:t>
+      </w:r>
+      <w:r>
+        <w:rPr>
+          <w:b/>
+          <w:noProof/>
+        </w:rPr>
+        <w:t>Taller5</w:t>
+      </w:r>
+      <w:r>
+        <w:rPr>
+          <w:b/>
+          <w:noProof/>
+        </w:rPr>
+        <w:t xml:space="preserve"> – usuario GabyBasantes</w:t>
+      </w:r>
+    </w:p>
+    <w:p>
+      <w:r>
+        <w:rPr>
+          <w:noProof/>
+        </w:rPr>
+        <w:drawing>
+          <wp:inline distT="0" distB="0" distL="0" distR="0" wp14:anchorId="1C5B590D" wp14:editId="77740C47">
+            <wp:extent cx="2647950" cy="2280920"/>
+            <wp:effectExtent l="0" t="0" r="0" b="5080"/>
+            <wp:docPr id="6" name="Picture 6"/>
+            <wp:cNvGraphicFramePr>
+              <a:graphicFrameLocks xmlns:a="http://schemas.openxmlformats.org/drawingml/2006/main" noChangeAspect="1"/>
+            </wp:cNvGraphicFramePr>
+            <a:graphic xmlns:a="http://schemas.openxmlformats.org/drawingml/2006/main">
+              <a:graphicData uri="http://schemas.openxmlformats.org/drawingml/2006/picture">
+                <pic:pic xmlns:pic="http://schemas.openxmlformats.org/drawingml/2006/picture">
+                  <pic:nvPicPr>
+                    <pic:cNvPr id="1" name=""/>
+                    <pic:cNvPicPr/>
+                  </pic:nvPicPr>
+                  <pic:blipFill rotWithShape="1">
+                    <a:blip r:embed="rId11"/>
+                    <a:srcRect l="40215" t="20742" r="10749"/>
+                    <a:stretch/>
+                  </pic:blipFill>
+                  <pic:spPr bwMode="auto">
+                    <a:xfrm>
+                      <a:off x="0" y="0"/>
+                      <a:ext cx="2647950" cy="2280920"/>
+                    </a:xfrm>
+                    <a:prstGeom prst="rect">
+                      <a:avLst/>
+                    </a:prstGeom>
+                    <a:ln>
+                      <a:noFill/>
+                    </a:ln>
+                    <a:extLst>
+                      <a:ext uri="{53640926-AAD7-44D8-BBD7-CCE9431645EC}">
+                        <a14:shadowObscured xmlns:a14="http://schemas.microsoft.com/office/drawing/2010/main"/>
+                      </a:ext>
+                    </a:extLst>
+                  </pic:spPr>
+                </pic:pic>
+              </a:graphicData>
+            </a:graphic>
+          </wp:inline>
+        </w:drawing>
+      </w:r>
+    </w:p>
+    <w:p>
+      <w:r>
+        <w:t>Invitación aceptada</w:t>
+      </w:r>
+    </w:p>
+    <w:p>
+      <w:r>
+        <w:rPr>
+          <w:noProof/>
+        </w:rPr>
+        <w:lastRenderedPageBreak/>
+        <w:drawing>
+          <wp:inline distT="0" distB="0" distL="0" distR="0" wp14:anchorId="3A0807B7" wp14:editId="611CBE23">
+            <wp:extent cx="5400040" cy="2877820"/>
+            <wp:effectExtent l="0" t="0" r="0" b="0"/>
+            <wp:docPr id="7" name="Picture 7"/>
+            <wp:cNvGraphicFramePr>
+              <a:graphicFrameLocks xmlns:a="http://schemas.openxmlformats.org/drawingml/2006/main" noChangeAspect="1"/>
+            </wp:cNvGraphicFramePr>
+            <a:graphic xmlns:a="http://schemas.openxmlformats.org/drawingml/2006/main">
+              <a:graphicData uri="http://schemas.openxmlformats.org/drawingml/2006/picture">
+                <pic:pic xmlns:pic="http://schemas.openxmlformats.org/drawingml/2006/picture">
+                  <pic:nvPicPr>
+                    <pic:cNvPr id="1" name=""/>
+                    <pic:cNvPicPr/>
+                  </pic:nvPicPr>
+                  <pic:blipFill>
+                    <a:blip r:embed="rId12"/>
+                    <a:stretch>
+                      <a:fillRect/>
+                    </a:stretch>
+                  </pic:blipFill>
+                  <pic:spPr>
+                    <a:xfrm>
+                      <a:off x="0" y="0"/>
+                      <a:ext cx="5400040" cy="2877820"/>
+                    </a:xfrm>
+                    <a:prstGeom prst="rect">
+                      <a:avLst/>
+                    </a:prstGeom>
+                  </pic:spPr>
+                </pic:pic>
+              </a:graphicData>
+            </a:graphic>
+          </wp:inline>
+        </w:drawing>
+      </w:r>
+    </w:p>
+    <w:p/>
+    <w:p>
+      <w:r>
+        <w:t>Es</w:t>
+      </w:r>
+      <w:r>
+        <w:t>cogiendo el archivo para clonar</w:t>
+      </w:r>
+    </w:p>
+    <w:p>
+      <w:r>
+        <w:rPr>
+          <w:noProof/>
+        </w:rPr>
+        <w:drawing>
+          <wp:inline distT="0" distB="0" distL="0" distR="0" wp14:anchorId="26B72992" wp14:editId="5BC28C3F">
+            <wp:extent cx="5400040" cy="3712845"/>
+            <wp:effectExtent l="0" t="0" r="0" b="1905"/>
+            <wp:docPr id="8" name="Picture 8"/>
+            <wp:cNvGraphicFramePr>
+              <a:graphicFrameLocks xmlns:a="http://schemas.openxmlformats.org/drawingml/2006/main" noChangeAspect="1"/>
+            </wp:cNvGraphicFramePr>
+            <a:graphic xmlns:a="http://schemas.openxmlformats.org/drawingml/2006/main">
+              <a:graphicData uri="http://schemas.openxmlformats.org/drawingml/2006/picture">
+                <pic:pic xmlns:pic="http://schemas.openxmlformats.org/drawingml/2006/picture">
+                  <pic:nvPicPr>
+                    <pic:cNvPr id="1" name=""/>
+                    <pic:cNvPicPr/>
+                  </pic:nvPicPr>
+                  <pic:blipFill>
+                    <a:blip r:embed="rId13"/>
+                    <a:stretch>
+                      <a:fillRect/>
+                    </a:stretch>
+                  </pic:blipFill>
+                  <pic:spPr>
+                    <a:xfrm>
+                      <a:off x="0" y="0"/>
+                      <a:ext cx="5400040" cy="3712845"/>
+                    </a:xfrm>
+                    <a:prstGeom prst="rect">
+                      <a:avLst/>
+                    </a:prstGeom>
+                  </pic:spPr>
+                </pic:pic>
+              </a:graphicData>
+            </a:graphic>
+          </wp:inline>
+        </w:drawing>
+      </w:r>
+    </w:p>
+    <w:p>
+      <w:pPr>
+        <w:rPr>
+          <w:b/>
+        </w:rPr>
+      </w:pPr>
+    </w:p>
+    <w:p>
+      <w:pPr>
+        <w:rPr>
+          <w:b/>
+        </w:rPr>
+      </w:pPr>
+      <w:r>
+        <w:t xml:space="preserve">Clonando </w:t>
+      </w:r>
+      <w:r>
+        <w:rPr>
+          <w:b/>
+        </w:rPr>
+        <w:t>Taller5</w:t>
+      </w:r>
+    </w:p>
+    <w:p>
+      <w:r>
+        <w:rPr>
+          <w:noProof/>
+        </w:rPr>
+        <w:lastRenderedPageBreak/>
+        <w:drawing>
+          <wp:inline distT="0" distB="0" distL="0" distR="0" wp14:anchorId="518B2E4B" wp14:editId="637BD22E">
+            <wp:extent cx="5400040" cy="3712845"/>
+            <wp:effectExtent l="0" t="0" r="0" b="1905"/>
+            <wp:docPr id="9" name="Picture 9"/>
+            <wp:cNvGraphicFramePr>
+              <a:graphicFrameLocks xmlns:a="http://schemas.openxmlformats.org/drawingml/2006/main" noChangeAspect="1"/>
+            </wp:cNvGraphicFramePr>
+            <a:graphic xmlns:a="http://schemas.openxmlformats.org/drawingml/2006/main">
+              <a:graphicData uri="http://schemas.openxmlformats.org/drawingml/2006/picture">
+                <pic:pic xmlns:pic="http://schemas.openxmlformats.org/drawingml/2006/picture">
+                  <pic:nvPicPr>
+                    <pic:cNvPr id="1" name=""/>
+                    <pic:cNvPicPr/>
+                  </pic:nvPicPr>
+                  <pic:blipFill>
+                    <a:blip r:embed="rId14"/>
+                    <a:stretch>
+                      <a:fillRect/>
+                    </a:stretch>
+                  </pic:blipFill>
+                  <pic:spPr>
+                    <a:xfrm>
+                      <a:off x="0" y="0"/>
+                      <a:ext cx="5400040" cy="3712845"/>
+                    </a:xfrm>
+                    <a:prstGeom prst="rect">
+                      <a:avLst/>
+                    </a:prstGeom>
+                  </pic:spPr>
+                </pic:pic>
+              </a:graphicData>
+            </a:graphic>
+          </wp:inline>
+        </w:drawing>
+      </w:r>
+    </w:p>
+    <w:p/>
+    <w:p>
+      <w:r>
+        <w:t>Realizando</w:t>
+      </w:r>
       <w:bookmarkStart w:id="0" w:name="_GoBack"/>
+      <w:r>
+        <w:rPr>
+          <w:b/>
+        </w:rPr>
+        <w:t xml:space="preserve"> </w:t>
+      </w:r>
+      <w:proofErr w:type="spellStart"/>
+      <w:r>
+        <w:rPr>
+          <w:b/>
+        </w:rPr>
+        <w:t>Commit</w:t>
+      </w:r>
       <w:bookmarkEnd w:id="0"/>
-    </w:p>
+      <w:proofErr w:type="spellEnd"/>
+    </w:p>
+    <w:p>
+      <w:r>
+        <w:rPr>
+          <w:noProof/>
+        </w:rPr>
+        <w:drawing>
+          <wp:inline distT="0" distB="0" distL="0" distR="0" wp14:anchorId="6D51A603" wp14:editId="705AA03F">
+            <wp:extent cx="5400040" cy="3712845"/>
+            <wp:effectExtent l="0" t="0" r="0" b="1905"/>
+            <wp:docPr id="10" name="Picture 10"/>
+            <wp:cNvGraphicFramePr>
+              <a:graphicFrameLocks xmlns:a="http://schemas.openxmlformats.org/drawingml/2006/main" noChangeAspect="1"/>
+            </wp:cNvGraphicFramePr>
+            <a:graphic xmlns:a="http://schemas.openxmlformats.org/drawingml/2006/main">
+              <a:graphicData uri="http://schemas.openxmlformats.org/drawingml/2006/picture">
+                <pic:pic xmlns:pic="http://schemas.openxmlformats.org/drawingml/2006/picture">
+                  <pic:nvPicPr>
+                    <pic:cNvPr id="1" name=""/>
+                    <pic:cNvPicPr/>
+                  </pic:nvPicPr>
+                  <pic:blipFill>
+                    <a:blip r:embed="rId15"/>
+                    <a:stretch>
+                      <a:fillRect/>
+                    </a:stretch>
+                  </pic:blipFill>
+                  <pic:spPr>
+                    <a:xfrm>
+                      <a:off x="0" y="0"/>
+                      <a:ext cx="5400040" cy="3712845"/>
+                    </a:xfrm>
+                    <a:prstGeom prst="rect">
+                      <a:avLst/>
+                    </a:prstGeom>
+                  </pic:spPr>
+                </pic:pic>
+              </a:graphicData>
+            </a:graphic>
+          </wp:inline>
+        </w:drawing>
+      </w:r>
+    </w:p>
+    <w:p/>
+    <w:p/>
     <w:p/>
     <w:p/>
     <w:sectPr>
-      <w:headerReference w:type="default" r:id="rId11"/>
+      <w:headerReference w:type="default" r:id="rId16"/>
       <w:pgSz w:w="11906" w:h="16838"/>
       <w:pgMar w:top="1417" w:right="1701" w:bottom="1417" w:left="1701" w:header="708" w:footer="708" w:gutter="0"/>
       <w:cols w:space="708"/>
@@ -313,7 +619,7 @@
 <w:hdr xmlns:wpc="http://schemas.microsoft.com/office/word/2010/wordprocessingCanvas" xmlns:cx="http://schemas.microsoft.com/office/drawing/2014/chartex" xmlns:cx1="http://schemas.microsoft.com/office/drawing/2015/9/8/chartex" xmlns:cx2="http://schemas.microsoft.com/office/drawing/2015/10/21/chartex" xmlns:cx3="http://schemas.microsoft.com/office/drawing/2016/5/9/chartex" xmlns:cx4="http://schemas.microsoft.com/office/drawing/2016/5/10/chartex" xmlns:cx5="http://schemas.microsoft.com/office/drawing/2016/5/11/chartex" xmlns:cx6="http://schemas.microsoft.com/office/drawing/2016/5/12/chartex" xmlns:cx7="http://schemas.microsoft.com/office/drawing/2016/5/13/chartex" xmlns:cx8="http://schemas.microsoft.com/office/drawing/2016/5/14/chartex" xmlns:mc="http://schemas.openxmlformats.org/markup-compatibility/2006" xmlns:aink="http://schemas.microsoft.com/office/drawing/2016/ink" xmlns:am3d="http://schemas.microsoft.com/office/drawing/2017/model3d" xmlns:o="urn:schemas-microsoft-com:office:office" xmlns:r="http://schemas.openxmlformats.org/officeDocument/2006/relationships" xmlns:m="http://schemas.openxmlformats.org/officeDocument/2006/math" xmlns:v="urn:schemas-microsoft-com:vml" xmlns:wp14="http://schemas.microsoft.com/office/word/2010/wordprocessingDrawing" xmlns:wp="http://schemas.openxmlformats.org/drawingml/2006/wordprocessingDrawing" xmlns:w10="urn:schemas-microsoft-com:office:word" xmlns:w="http://schemas.openxmlformats.org/wordprocessingml/2006/main" xmlns:w14="http://schemas.microsoft.com/office/word/2010/wordml" xmlns:w15="http://schemas.microsoft.com/office/word/2012/wordml" xmlns:w16cid="http://schemas.microsoft.com/office/word/2016/wordml/cid" xmlns:w16se="http://schemas.microsoft.com/office/word/2015/wordml/symex" xmlns:wpg="http://schemas.microsoft.com/office/word/2010/wordprocessingGroup" xmlns:wpi="http://schemas.microsoft.com/office/word/2010/wordprocessingInk" xmlns:wne="http://schemas.microsoft.com/office/word/2006/wordml" xmlns:wps="http://schemas.microsoft.com/office/word/2010/wordprocessingShape" mc:Ignorable="w14 w15 w16se w16cid wp14">
   <w:p>
     <w:pPr>
-      <w:pStyle w:val="Encabezado"/>
+      <w:pStyle w:val="Header"/>
     </w:pPr>
     <w:r>
       <w:t>MSIG</w:t>
@@ -728,13 +1034,13 @@
     <w:name w:val="Normal"/>
     <w:qFormat/>
   </w:style>
-  <w:style w:type="character" w:default="1" w:styleId="Fuentedeprrafopredeter">
+  <w:style w:type="character" w:default="1" w:styleId="DefaultParagraphFont">
     <w:name w:val="Default Paragraph Font"/>
     <w:uiPriority w:val="1"/>
     <w:semiHidden/>
     <w:unhideWhenUsed/>
   </w:style>
-  <w:style w:type="table" w:default="1" w:styleId="Tablanormal">
+  <w:style w:type="table" w:default="1" w:styleId="TableNormal">
     <w:name w:val="Normal Table"/>
     <w:uiPriority w:val="99"/>
     <w:semiHidden/>
@@ -749,16 +1055,16 @@
       </w:tblCellMar>
     </w:tblPr>
   </w:style>
-  <w:style w:type="numbering" w:default="1" w:styleId="Sinlista">
+  <w:style w:type="numbering" w:default="1" w:styleId="NoList">
     <w:name w:val="No List"/>
     <w:uiPriority w:val="99"/>
     <w:semiHidden/>
     <w:unhideWhenUsed/>
   </w:style>
-  <w:style w:type="paragraph" w:styleId="Encabezado">
+  <w:style w:type="paragraph" w:styleId="Header">
     <w:name w:val="header"/>
     <w:basedOn w:val="Normal"/>
-    <w:link w:val="EncabezadoCar"/>
+    <w:link w:val="HeaderChar"/>
     <w:uiPriority w:val="99"/>
     <w:unhideWhenUsed/>
     <w:rsid w:val="00812761"/>
@@ -770,17 +1076,17 @@
       <w:spacing w:after="0" w:line="240" w:lineRule="auto"/>
     </w:pPr>
   </w:style>
-  <w:style w:type="character" w:customStyle="1" w:styleId="EncabezadoCar">
-    <w:name w:val="Encabezado Car"/>
-    <w:basedOn w:val="Fuentedeprrafopredeter"/>
-    <w:link w:val="Encabezado"/>
+  <w:style w:type="character" w:customStyle="1" w:styleId="HeaderChar">
+    <w:name w:val="Header Char"/>
+    <w:basedOn w:val="DefaultParagraphFont"/>
+    <w:link w:val="Header"/>
     <w:uiPriority w:val="99"/>
     <w:rsid w:val="00812761"/>
   </w:style>
-  <w:style w:type="paragraph" w:styleId="Piedepgina">
+  <w:style w:type="paragraph" w:styleId="Footer">
     <w:name w:val="footer"/>
     <w:basedOn w:val="Normal"/>
-    <w:link w:val="PiedepginaCar"/>
+    <w:link w:val="FooterChar"/>
     <w:uiPriority w:val="99"/>
     <w:unhideWhenUsed/>
     <w:rsid w:val="00812761"/>
@@ -792,10 +1098,10 @@
       <w:spacing w:after="0" w:line="240" w:lineRule="auto"/>
     </w:pPr>
   </w:style>
-  <w:style w:type="character" w:customStyle="1" w:styleId="PiedepginaCar">
-    <w:name w:val="Pie de página Car"/>
-    <w:basedOn w:val="Fuentedeprrafopredeter"/>
-    <w:link w:val="Piedepgina"/>
+  <w:style w:type="character" w:customStyle="1" w:styleId="FooterChar">
+    <w:name w:val="Footer Char"/>
+    <w:basedOn w:val="DefaultParagraphFont"/>
+    <w:link w:val="Footer"/>
     <w:uiPriority w:val="99"/>
     <w:rsid w:val="00812761"/>
   </w:style>

</xml_diff>